<commit_message>
Added a results section to the statement.
</commit_message>
<xml_diff>
--- a/week7_dir/assignment_dir/week7_statement_draft.docx
+++ b/week7_dir/assignment_dir/week7_statement_draft.docx
@@ -142,8 +142,6 @@
       <w:r>
         <w:t xml:space="preserve"> (Primary key, auto increments)</w:t>
       </w:r>
-      <w:bookmarkStart w:id="0" w:name="_GoBack"/>
-      <w:bookmarkEnd w:id="0"/>
     </w:p>
     <w:p>
       <w:pPr>
@@ -397,6 +395,80 @@
       <w:r>
         <w:t>Send an email confirmation to the user.</w:t>
       </w:r>
+    </w:p>
+    <w:p/>
+    <w:p>
+      <w:r>
+        <w:t>RESULTS</w:t>
+      </w:r>
+    </w:p>
+    <w:p>
+      <w:pPr>
+        <w:pStyle w:val="ListParagraph"/>
+        <w:numPr>
+          <w:ilvl w:val="0"/>
+          <w:numId w:val="7"/>
+        </w:numPr>
+      </w:pPr>
+      <w:r>
+        <w:t>Invalid input:</w:t>
+      </w:r>
+    </w:p>
+    <w:p>
+      <w:pPr>
+        <w:pStyle w:val="ListParagraph"/>
+        <w:numPr>
+          <w:ilvl w:val="1"/>
+          <w:numId w:val="7"/>
+        </w:numPr>
+      </w:pPr>
+      <w:r>
+        <w:t>No row was inserted into the table. Validated by querying the database table.</w:t>
+      </w:r>
+    </w:p>
+    <w:p>
+      <w:pPr>
+        <w:pStyle w:val="ListParagraph"/>
+        <w:numPr>
+          <w:ilvl w:val="0"/>
+          <w:numId w:val="7"/>
+        </w:numPr>
+      </w:pPr>
+      <w:r>
+        <w:t>Valid input resulted:</w:t>
+      </w:r>
+    </w:p>
+    <w:p>
+      <w:pPr>
+        <w:pStyle w:val="ListParagraph"/>
+        <w:numPr>
+          <w:ilvl w:val="1"/>
+          <w:numId w:val="7"/>
+        </w:numPr>
+      </w:pPr>
+      <w:r>
+        <w:t xml:space="preserve">New row was inserted into the table. </w:t>
+      </w:r>
+      <w:r>
+        <w:t>Validated by querying the database table</w:t>
+      </w:r>
+    </w:p>
+    <w:p>
+      <w:pPr>
+        <w:pStyle w:val="ListParagraph"/>
+        <w:numPr>
+          <w:ilvl w:val="1"/>
+          <w:numId w:val="7"/>
+        </w:numPr>
+      </w:pPr>
+      <w:r>
+        <w:t xml:space="preserve">Email confirmation was successfully sent. </w:t>
+      </w:r>
+      <w:r>
+        <w:t>Validated by checking email inbox.</w:t>
+      </w:r>
+      <w:bookmarkStart w:id="0" w:name="_GoBack"/>
+      <w:bookmarkEnd w:id="0"/>
     </w:p>
     <w:p/>
     <w:p/>
@@ -826,6 +898,119 @@
     </w:lvl>
   </w:abstractNum>
   <w:abstractNum w:abstractNumId="3">
+    <w:nsid w:val="1E240A41"/>
+    <w:multiLevelType w:val="hybridMultilevel"/>
+    <w:tmpl w:val="0D58543A"/>
+    <w:lvl w:ilvl="0" w:tplc="04090001">
+      <w:start w:val="1"/>
+      <w:numFmt w:val="bullet"/>
+      <w:lvlText w:val=""/>
+      <w:lvlJc w:val="left"/>
+      <w:pPr>
+        <w:ind w:left="1080" w:hanging="360"/>
+      </w:pPr>
+      <w:rPr>
+        <w:rFonts w:ascii="Symbol" w:hAnsi="Symbol" w:hint="default"/>
+      </w:rPr>
+    </w:lvl>
+    <w:lvl w:ilvl="1" w:tplc="04090003">
+      <w:start w:val="1"/>
+      <w:numFmt w:val="bullet"/>
+      <w:lvlText w:val="o"/>
+      <w:lvlJc w:val="left"/>
+      <w:pPr>
+        <w:ind w:left="1800" w:hanging="360"/>
+      </w:pPr>
+      <w:rPr>
+        <w:rFonts w:ascii="Courier New" w:hAnsi="Courier New" w:hint="default"/>
+      </w:rPr>
+    </w:lvl>
+    <w:lvl w:ilvl="2" w:tplc="04090005" w:tentative="1">
+      <w:start w:val="1"/>
+      <w:numFmt w:val="bullet"/>
+      <w:lvlText w:val=""/>
+      <w:lvlJc w:val="left"/>
+      <w:pPr>
+        <w:ind w:left="2520" w:hanging="360"/>
+      </w:pPr>
+      <w:rPr>
+        <w:rFonts w:ascii="Wingdings" w:hAnsi="Wingdings" w:hint="default"/>
+      </w:rPr>
+    </w:lvl>
+    <w:lvl w:ilvl="3" w:tplc="04090001" w:tentative="1">
+      <w:start w:val="1"/>
+      <w:numFmt w:val="bullet"/>
+      <w:lvlText w:val=""/>
+      <w:lvlJc w:val="left"/>
+      <w:pPr>
+        <w:ind w:left="3240" w:hanging="360"/>
+      </w:pPr>
+      <w:rPr>
+        <w:rFonts w:ascii="Symbol" w:hAnsi="Symbol" w:hint="default"/>
+      </w:rPr>
+    </w:lvl>
+    <w:lvl w:ilvl="4" w:tplc="04090003" w:tentative="1">
+      <w:start w:val="1"/>
+      <w:numFmt w:val="bullet"/>
+      <w:lvlText w:val="o"/>
+      <w:lvlJc w:val="left"/>
+      <w:pPr>
+        <w:ind w:left="3960" w:hanging="360"/>
+      </w:pPr>
+      <w:rPr>
+        <w:rFonts w:ascii="Courier New" w:hAnsi="Courier New" w:hint="default"/>
+      </w:rPr>
+    </w:lvl>
+    <w:lvl w:ilvl="5" w:tplc="04090005" w:tentative="1">
+      <w:start w:val="1"/>
+      <w:numFmt w:val="bullet"/>
+      <w:lvlText w:val=""/>
+      <w:lvlJc w:val="left"/>
+      <w:pPr>
+        <w:ind w:left="4680" w:hanging="360"/>
+      </w:pPr>
+      <w:rPr>
+        <w:rFonts w:ascii="Wingdings" w:hAnsi="Wingdings" w:hint="default"/>
+      </w:rPr>
+    </w:lvl>
+    <w:lvl w:ilvl="6" w:tplc="04090001" w:tentative="1">
+      <w:start w:val="1"/>
+      <w:numFmt w:val="bullet"/>
+      <w:lvlText w:val=""/>
+      <w:lvlJc w:val="left"/>
+      <w:pPr>
+        <w:ind w:left="5400" w:hanging="360"/>
+      </w:pPr>
+      <w:rPr>
+        <w:rFonts w:ascii="Symbol" w:hAnsi="Symbol" w:hint="default"/>
+      </w:rPr>
+    </w:lvl>
+    <w:lvl w:ilvl="7" w:tplc="04090003" w:tentative="1">
+      <w:start w:val="1"/>
+      <w:numFmt w:val="bullet"/>
+      <w:lvlText w:val="o"/>
+      <w:lvlJc w:val="left"/>
+      <w:pPr>
+        <w:ind w:left="6120" w:hanging="360"/>
+      </w:pPr>
+      <w:rPr>
+        <w:rFonts w:ascii="Courier New" w:hAnsi="Courier New" w:hint="default"/>
+      </w:rPr>
+    </w:lvl>
+    <w:lvl w:ilvl="8" w:tplc="04090005" w:tentative="1">
+      <w:start w:val="1"/>
+      <w:numFmt w:val="bullet"/>
+      <w:lvlText w:val=""/>
+      <w:lvlJc w:val="left"/>
+      <w:pPr>
+        <w:ind w:left="6840" w:hanging="360"/>
+      </w:pPr>
+      <w:rPr>
+        <w:rFonts w:ascii="Wingdings" w:hAnsi="Wingdings" w:hint="default"/>
+      </w:rPr>
+    </w:lvl>
+  </w:abstractNum>
+  <w:abstractNum w:abstractNumId="4">
     <w:nsid w:val="2C0B5FBC"/>
     <w:multiLevelType w:val="hybridMultilevel"/>
     <w:tmpl w:val="E46C8E2C"/>
@@ -938,7 +1123,7 @@
       </w:rPr>
     </w:lvl>
   </w:abstractNum>
-  <w:abstractNum w:abstractNumId="4">
+  <w:abstractNum w:abstractNumId="5">
     <w:nsid w:val="4E7477DA"/>
     <w:multiLevelType w:val="hybridMultilevel"/>
     <w:tmpl w:val="9404D688"/>
@@ -1051,7 +1236,7 @@
       </w:rPr>
     </w:lvl>
   </w:abstractNum>
-  <w:abstractNum w:abstractNumId="5">
+  <w:abstractNum w:abstractNumId="6">
     <w:nsid w:val="74CF056A"/>
     <w:multiLevelType w:val="hybridMultilevel"/>
     <w:tmpl w:val="AF224396"/>
@@ -1165,7 +1350,7 @@
     </w:lvl>
   </w:abstractNum>
   <w:num w:numId="1">
-    <w:abstractNumId w:val="4"/>
+    <w:abstractNumId w:val="5"/>
   </w:num>
   <w:num w:numId="2">
     <w:abstractNumId w:val="2"/>
@@ -1174,13 +1359,16 @@
     <w:abstractNumId w:val="0"/>
   </w:num>
   <w:num w:numId="4">
-    <w:abstractNumId w:val="3"/>
+    <w:abstractNumId w:val="4"/>
   </w:num>
   <w:num w:numId="5">
-    <w:abstractNumId w:val="5"/>
+    <w:abstractNumId w:val="6"/>
   </w:num>
   <w:num w:numId="6">
     <w:abstractNumId w:val="1"/>
+  </w:num>
+  <w:num w:numId="7">
+    <w:abstractNumId w:val="3"/>
   </w:num>
 </w:numbering>
 </file>

</xml_diff>

<commit_message>
Added screenshots to week7 statement
</commit_message>
<xml_diff>
--- a/week7_dir/assignment_dir/week7_statement_draft.docx
+++ b/week7_dir/assignment_dir/week7_statement_draft.docx
@@ -1,6 +1,6 @@
 
 <file path=word/document.xml><?xml version="1.0" encoding="utf-8"?>
-<w:document xmlns:wpc="http://schemas.microsoft.com/office/word/2010/wordprocessingCanvas" xmlns:mo="http://schemas.microsoft.com/office/mac/office/2008/main" xmlns:mc="http://schemas.openxmlformats.org/markup-compatibility/2006" xmlns:mv="urn:schemas-microsoft-com:mac:vml" xmlns:o="urn:schemas-microsoft-com:office:office" xmlns:r="http://schemas.openxmlformats.org/officeDocument/2006/relationships" xmlns:m="http://schemas.openxmlformats.org/officeDocument/2006/math" xmlns:v="urn:schemas-microsoft-com:vml" xmlns:wp14="http://schemas.microsoft.com/office/word/2010/wordprocessingDrawing" xmlns:wp="http://schemas.openxmlformats.org/drawingml/2006/wordprocessingDrawing" xmlns:w10="urn:schemas-microsoft-com:office:word" xmlns:w="http://schemas.openxmlformats.org/wordprocessingml/2006/main" xmlns:w14="http://schemas.microsoft.com/office/word/2010/wordml" xmlns:wpg="http://schemas.microsoft.com/office/word/2010/wordprocessingGroup" xmlns:wpi="http://schemas.microsoft.com/office/word/2010/wordprocessingInk" xmlns:wne="http://schemas.microsoft.com/office/word/2006/wordml" xmlns:wps="http://schemas.microsoft.com/office/word/2010/wordprocessingShape" mc:Ignorable="w14 wp14">
+<w:document xmlns:ve="http://schemas.openxmlformats.org/markup-compatibility/2006" xmlns:o="urn:schemas-microsoft-com:office:office" xmlns:r="http://schemas.openxmlformats.org/officeDocument/2006/relationships" xmlns:m="http://schemas.openxmlformats.org/officeDocument/2006/math" xmlns:v="urn:schemas-microsoft-com:vml" xmlns:wp="http://schemas.openxmlformats.org/drawingml/2006/wordprocessingDrawing" xmlns:w10="urn:schemas-microsoft-com:office:word" xmlns:w="http://schemas.openxmlformats.org/wordprocessingml/2006/main" xmlns:wne="http://schemas.microsoft.com/office/word/2006/wordml">
   <w:body>
     <w:p>
       <w:pPr>
@@ -85,12 +85,14 @@
       <w:r>
         <w:t xml:space="preserve">Created the </w:t>
       </w:r>
+      <w:proofErr w:type="spellStart"/>
       <w:r>
         <w:rPr>
           <w:b/>
         </w:rPr>
         <w:t>Messages_from_aboutUs</w:t>
       </w:r>
+      <w:proofErr w:type="spellEnd"/>
       <w:r>
         <w:t xml:space="preserve"> table in the </w:t>
       </w:r>
@@ -113,7 +115,15 @@
         </w:numPr>
       </w:pPr>
       <w:r>
-        <w:t>This was created using MySQLWorkBench.</w:t>
+        <w:t xml:space="preserve">This was created using </w:t>
+      </w:r>
+      <w:proofErr w:type="spellStart"/>
+      <w:r>
+        <w:t>MySQLWorkBench</w:t>
+      </w:r>
+      <w:proofErr w:type="spellEnd"/>
+      <w:r>
+        <w:t>.</w:t>
       </w:r>
     </w:p>
     <w:p>
@@ -136,9 +146,11 @@
           <w:numId w:val="1"/>
         </w:numPr>
       </w:pPr>
+      <w:proofErr w:type="spellStart"/>
       <w:r>
         <w:t>messageID</w:t>
       </w:r>
+      <w:proofErr w:type="spellEnd"/>
       <w:r>
         <w:t xml:space="preserve"> (Primary key, auto increments)</w:t>
       </w:r>
@@ -151,9 +163,11 @@
           <w:numId w:val="1"/>
         </w:numPr>
       </w:pPr>
+      <w:proofErr w:type="spellStart"/>
       <w:r>
         <w:t>EmailAddress</w:t>
       </w:r>
+      <w:proofErr w:type="spellEnd"/>
     </w:p>
     <w:p>
       <w:pPr>
@@ -226,7 +240,7 @@
       <w:r>
         <w:t xml:space="preserve">URL: </w:t>
       </w:r>
-      <w:hyperlink r:id="rId6" w:history="1">
+      <w:hyperlink r:id="rId7" w:history="1">
         <w:r>
           <w:rPr>
             <w:rStyle w:val="Hyperlink"/>
@@ -262,7 +276,15 @@
     <w:p/>
     <w:p>
       <w:r>
-        <w:t>&lt;form name="contactForm" method="post" action="Scripts/</w:t>
+        <w:t>&lt;form name="</w:t>
+      </w:r>
+      <w:proofErr w:type="spellStart"/>
+      <w:r>
+        <w:t>contactForm</w:t>
+      </w:r>
+      <w:proofErr w:type="spellEnd"/>
+      <w:r>
+        <w:t>" method="post" action="Scripts/</w:t>
       </w:r>
       <w:r>
         <w:t xml:space="preserve"> about_us_contact_form_validation</w:t>
@@ -374,12 +396,14 @@
         <w:lastRenderedPageBreak/>
         <w:t xml:space="preserve">Insert the input received from the Contact form into the </w:t>
       </w:r>
+      <w:proofErr w:type="spellStart"/>
       <w:r>
         <w:rPr>
           <w:b/>
         </w:rPr>
         <w:t>Messages_from_aboutUs</w:t>
       </w:r>
+      <w:proofErr w:type="spellEnd"/>
       <w:r>
         <w:t xml:space="preserve"> table.</w:t>
       </w:r>
@@ -447,10 +471,7 @@
         </w:numPr>
       </w:pPr>
       <w:r>
-        <w:t xml:space="preserve">New row was inserted into the table. </w:t>
-      </w:r>
-      <w:r>
-        <w:t>Validated by querying the database table</w:t>
+        <w:t>New row was inserted into the table. Validated by querying the database table</w:t>
       </w:r>
     </w:p>
     <w:p>
@@ -486,7 +507,15 @@
         </w:numPr>
       </w:pPr>
       <w:r>
-        <w:t>Editors: Vi, TextWrangler, Notepad++</w:t>
+        <w:t xml:space="preserve">Editors: Vi, </w:t>
+      </w:r>
+      <w:proofErr w:type="spellStart"/>
+      <w:r>
+        <w:t>TextWrangler</w:t>
+      </w:r>
+      <w:proofErr w:type="spellEnd"/>
+      <w:r>
+        <w:t>, Notepad++</w:t>
       </w:r>
     </w:p>
     <w:p>
@@ -509,8 +538,13 @@
           <w:numId w:val="4"/>
         </w:numPr>
       </w:pPr>
-      <w:r>
-        <w:t>Filezilla to transfer files between the server and my local computer.</w:t>
+      <w:proofErr w:type="spellStart"/>
+      <w:r>
+        <w:t>Filezilla</w:t>
+      </w:r>
+      <w:proofErr w:type="spellEnd"/>
+      <w:r>
+        <w:t xml:space="preserve"> to transfer files between the server and my local computer.</w:t>
       </w:r>
     </w:p>
     <w:p>
@@ -521,11 +555,16 @@
           <w:numId w:val="4"/>
         </w:numPr>
       </w:pPr>
+      <w:proofErr w:type="spellStart"/>
       <w:r>
         <w:t>MySQLWor</w:t>
       </w:r>
       <w:r>
-        <w:t>kBench used to create the table in the database.</w:t>
+        <w:t>kBench</w:t>
+      </w:r>
+      <w:proofErr w:type="spellEnd"/>
+      <w:r>
+        <w:t xml:space="preserve"> used to create the table in the database.</w:t>
       </w:r>
     </w:p>
     <w:p>
@@ -536,8 +575,13 @@
           <w:numId w:val="4"/>
         </w:numPr>
       </w:pPr>
-      <w:r>
-        <w:t>GitHub for version control and syncing files between my two laptop computers.</w:t>
+      <w:proofErr w:type="spellStart"/>
+      <w:r>
+        <w:t>GitHub</w:t>
+      </w:r>
+      <w:proofErr w:type="spellEnd"/>
+      <w:r>
+        <w:t xml:space="preserve"> for version control and syncing files between my two laptop computers.</w:t>
       </w:r>
     </w:p>
     <w:p/>
@@ -546,7 +590,358 @@
         <w:t>SCREENSHOTS</w:t>
       </w:r>
     </w:p>
+    <w:p/>
+    <w:p>
+      <w:r>
+        <w:t>Filling out form:</w:t>
+      </w:r>
+    </w:p>
+    <w:p>
+      <w:r>
+        <w:rPr>
+          <w:noProof/>
+        </w:rPr>
+        <w:lastRenderedPageBreak/>
+        <w:drawing>
+          <wp:inline distT="0" distB="0" distL="0" distR="0">
+            <wp:extent cx="4647565" cy="4458970"/>
+            <wp:effectExtent l="19050" t="0" r="635" b="0"/>
+            <wp:docPr id="1" name="Picture 1"/>
+            <wp:cNvGraphicFramePr>
+              <a:graphicFrameLocks xmlns:a="http://schemas.openxmlformats.org/drawingml/2006/main" noChangeAspect="1"/>
+            </wp:cNvGraphicFramePr>
+            <a:graphic xmlns:a="http://schemas.openxmlformats.org/drawingml/2006/main">
+              <a:graphicData uri="http://schemas.openxmlformats.org/drawingml/2006/picture">
+                <pic:pic xmlns:pic="http://schemas.openxmlformats.org/drawingml/2006/picture">
+                  <pic:nvPicPr>
+                    <pic:cNvPr id="0" name="Picture 1"/>
+                    <pic:cNvPicPr>
+                      <a:picLocks noChangeAspect="1" noChangeArrowheads="1"/>
+                    </pic:cNvPicPr>
+                  </pic:nvPicPr>
+                  <pic:blipFill>
+                    <a:blip r:embed="rId8"/>
+                    <a:srcRect/>
+                    <a:stretch>
+                      <a:fillRect/>
+                    </a:stretch>
+                  </pic:blipFill>
+                  <pic:spPr bwMode="auto">
+                    <a:xfrm>
+                      <a:off x="0" y="0"/>
+                      <a:ext cx="4647565" cy="4458970"/>
+                    </a:xfrm>
+                    <a:prstGeom prst="rect">
+                      <a:avLst/>
+                    </a:prstGeom>
+                    <a:noFill/>
+                    <a:ln w="9525">
+                      <a:noFill/>
+                      <a:miter lim="800000"/>
+                      <a:headEnd/>
+                      <a:tailEnd/>
+                    </a:ln>
+                  </pic:spPr>
+                </pic:pic>
+              </a:graphicData>
+            </a:graphic>
+          </wp:inline>
+        </w:drawing>
+      </w:r>
+    </w:p>
+    <w:p/>
+    <w:p/>
+    <w:p/>
+    <w:p/>
+    <w:p/>
+    <w:p/>
+    <w:p/>
+    <w:p/>
+    <w:p/>
+    <w:p/>
+    <w:p/>
+    <w:p/>
+    <w:p/>
+    <w:p/>
+    <w:p/>
+    <w:p/>
+    <w:p/>
+    <w:p/>
+    <w:p/>
+    <w:p/>
+    <w:p/>
+    <w:p>
+      <w:r>
+        <w:lastRenderedPageBreak/>
+        <w:t>Acknowledgement from JavaScript:</w:t>
+      </w:r>
+    </w:p>
+    <w:p/>
+    <w:p>
+      <w:r>
+        <w:rPr>
+          <w:noProof/>
+        </w:rPr>
+        <w:drawing>
+          <wp:inline distT="0" distB="0" distL="0" distR="0">
+            <wp:extent cx="5486400" cy="5043170"/>
+            <wp:effectExtent l="19050" t="0" r="0" b="0"/>
+            <wp:docPr id="2" name="Picture 2"/>
+            <wp:cNvGraphicFramePr>
+              <a:graphicFrameLocks xmlns:a="http://schemas.openxmlformats.org/drawingml/2006/main" noChangeAspect="1"/>
+            </wp:cNvGraphicFramePr>
+            <a:graphic xmlns:a="http://schemas.openxmlformats.org/drawingml/2006/main">
+              <a:graphicData uri="http://schemas.openxmlformats.org/drawingml/2006/picture">
+                <pic:pic xmlns:pic="http://schemas.openxmlformats.org/drawingml/2006/picture">
+                  <pic:nvPicPr>
+                    <pic:cNvPr id="0" name="Picture 2"/>
+                    <pic:cNvPicPr>
+                      <a:picLocks noChangeAspect="1" noChangeArrowheads="1"/>
+                    </pic:cNvPicPr>
+                  </pic:nvPicPr>
+                  <pic:blipFill>
+                    <a:blip r:embed="rId9"/>
+                    <a:srcRect/>
+                    <a:stretch>
+                      <a:fillRect/>
+                    </a:stretch>
+                  </pic:blipFill>
+                  <pic:spPr bwMode="auto">
+                    <a:xfrm>
+                      <a:off x="0" y="0"/>
+                      <a:ext cx="5486400" cy="5043170"/>
+                    </a:xfrm>
+                    <a:prstGeom prst="rect">
+                      <a:avLst/>
+                    </a:prstGeom>
+                    <a:noFill/>
+                    <a:ln w="9525">
+                      <a:noFill/>
+                      <a:miter lim="800000"/>
+                      <a:headEnd/>
+                      <a:tailEnd/>
+                    </a:ln>
+                  </pic:spPr>
+                </pic:pic>
+              </a:graphicData>
+            </a:graphic>
+          </wp:inline>
+        </w:drawing>
+      </w:r>
+    </w:p>
+    <w:p/>
+    <w:p/>
+    <w:p/>
+    <w:p/>
+    <w:p/>
+    <w:p/>
+    <w:p/>
+    <w:p/>
+    <w:p/>
+    <w:p/>
+    <w:p/>
+    <w:p/>
+    <w:p/>
+    <w:p/>
+    <w:p/>
+    <w:p>
+      <w:r>
+        <w:lastRenderedPageBreak/>
+        <w:t>Confirmed that it was inserted into the table</w:t>
+      </w:r>
+      <w:r>
+        <w:t xml:space="preserve"> through </w:t>
+      </w:r>
+      <w:proofErr w:type="spellStart"/>
+      <w:r>
+        <w:t>MySQL</w:t>
+      </w:r>
+      <w:proofErr w:type="spellEnd"/>
+      <w:r>
+        <w:t xml:space="preserve"> Workbench</w:t>
+      </w:r>
+      <w:r>
+        <w:t>:</w:t>
+      </w:r>
+    </w:p>
+    <w:p/>
+    <w:p>
+      <w:r>
+        <w:rPr>
+          <w:noProof/>
+        </w:rPr>
+        <w:drawing>
+          <wp:inline distT="0" distB="0" distL="0" distR="0">
+            <wp:extent cx="5476875" cy="2545080"/>
+            <wp:effectExtent l="19050" t="0" r="9525" b="0"/>
+            <wp:docPr id="3" name="Picture 3" descr="C:\Users\langitem\Documents\GitHub\Internet_Programming\week7_dir\assignment_dir\insert_screenshot.png"/>
+            <wp:cNvGraphicFramePr>
+              <a:graphicFrameLocks xmlns:a="http://schemas.openxmlformats.org/drawingml/2006/main" noChangeAspect="1"/>
+            </wp:cNvGraphicFramePr>
+            <a:graphic xmlns:a="http://schemas.openxmlformats.org/drawingml/2006/main">
+              <a:graphicData uri="http://schemas.openxmlformats.org/drawingml/2006/picture">
+                <pic:pic xmlns:pic="http://schemas.openxmlformats.org/drawingml/2006/picture">
+                  <pic:nvPicPr>
+                    <pic:cNvPr id="0" name="Picture 3" descr="C:\Users\langitem\Documents\GitHub\Internet_Programming\week7_dir\assignment_dir\insert_screenshot.png"/>
+                    <pic:cNvPicPr>
+                      <a:picLocks noChangeAspect="1" noChangeArrowheads="1"/>
+                    </pic:cNvPicPr>
+                  </pic:nvPicPr>
+                  <pic:blipFill>
+                    <a:blip r:embed="rId10"/>
+                    <a:srcRect/>
+                    <a:stretch>
+                      <a:fillRect/>
+                    </a:stretch>
+                  </pic:blipFill>
+                  <pic:spPr bwMode="auto">
+                    <a:xfrm>
+                      <a:off x="0" y="0"/>
+                      <a:ext cx="5476875" cy="2545080"/>
+                    </a:xfrm>
+                    <a:prstGeom prst="rect">
+                      <a:avLst/>
+                    </a:prstGeom>
+                    <a:noFill/>
+                    <a:ln w="9525">
+                      <a:noFill/>
+                      <a:miter lim="800000"/>
+                      <a:headEnd/>
+                      <a:tailEnd/>
+                    </a:ln>
+                  </pic:spPr>
+                </pic:pic>
+              </a:graphicData>
+            </a:graphic>
+          </wp:inline>
+        </w:drawing>
+      </w:r>
+    </w:p>
+    <w:p/>
+    <w:p/>
+    <w:p>
+      <w:r>
+        <w:t>Checked my email:</w:t>
+      </w:r>
+    </w:p>
+    <w:p>
+      <w:r>
+        <w:rPr>
+          <w:noProof/>
+        </w:rPr>
+        <w:drawing>
+          <wp:inline distT="0" distB="0" distL="0" distR="0">
+            <wp:extent cx="5486400" cy="1206500"/>
+            <wp:effectExtent l="19050" t="0" r="0" b="0"/>
+            <wp:docPr id="4" name="Picture 4" descr="C:\Users\langitem\Documents\GitHub\Internet_Programming\week7_dir\assignment_dir\inbox_screenshot.png"/>
+            <wp:cNvGraphicFramePr>
+              <a:graphicFrameLocks xmlns:a="http://schemas.openxmlformats.org/drawingml/2006/main" noChangeAspect="1"/>
+            </wp:cNvGraphicFramePr>
+            <a:graphic xmlns:a="http://schemas.openxmlformats.org/drawingml/2006/main">
+              <a:graphicData uri="http://schemas.openxmlformats.org/drawingml/2006/picture">
+                <pic:pic xmlns:pic="http://schemas.openxmlformats.org/drawingml/2006/picture">
+                  <pic:nvPicPr>
+                    <pic:cNvPr id="0" name="Picture 4" descr="C:\Users\langitem\Documents\GitHub\Internet_Programming\week7_dir\assignment_dir\inbox_screenshot.png"/>
+                    <pic:cNvPicPr>
+                      <a:picLocks noChangeAspect="1" noChangeArrowheads="1"/>
+                    </pic:cNvPicPr>
+                  </pic:nvPicPr>
+                  <pic:blipFill>
+                    <a:blip r:embed="rId11"/>
+                    <a:srcRect/>
+                    <a:stretch>
+                      <a:fillRect/>
+                    </a:stretch>
+                  </pic:blipFill>
+                  <pic:spPr bwMode="auto">
+                    <a:xfrm>
+                      <a:off x="0" y="0"/>
+                      <a:ext cx="5486400" cy="1206500"/>
+                    </a:xfrm>
+                    <a:prstGeom prst="rect">
+                      <a:avLst/>
+                    </a:prstGeom>
+                    <a:noFill/>
+                    <a:ln w="9525">
+                      <a:noFill/>
+                      <a:miter lim="800000"/>
+                      <a:headEnd/>
+                      <a:tailEnd/>
+                    </a:ln>
+                  </pic:spPr>
+                </pic:pic>
+              </a:graphicData>
+            </a:graphic>
+          </wp:inline>
+        </w:drawing>
+      </w:r>
+    </w:p>
+    <w:p/>
+    <w:p/>
+    <w:p>
+      <w:r>
+        <w:t>Opened email:</w:t>
+      </w:r>
+    </w:p>
+    <w:p>
+      <w:r>
+        <w:rPr>
+          <w:noProof/>
+        </w:rPr>
+        <w:drawing>
+          <wp:inline distT="0" distB="0" distL="0" distR="0">
+            <wp:extent cx="5486400" cy="3025775"/>
+            <wp:effectExtent l="19050" t="0" r="0" b="0"/>
+            <wp:docPr id="5" name="Picture 5"/>
+            <wp:cNvGraphicFramePr>
+              <a:graphicFrameLocks xmlns:a="http://schemas.openxmlformats.org/drawingml/2006/main" noChangeAspect="1"/>
+            </wp:cNvGraphicFramePr>
+            <a:graphic xmlns:a="http://schemas.openxmlformats.org/drawingml/2006/main">
+              <a:graphicData uri="http://schemas.openxmlformats.org/drawingml/2006/picture">
+                <pic:pic xmlns:pic="http://schemas.openxmlformats.org/drawingml/2006/picture">
+                  <pic:nvPicPr>
+                    <pic:cNvPr id="0" name="Picture 5"/>
+                    <pic:cNvPicPr>
+                      <a:picLocks noChangeAspect="1" noChangeArrowheads="1"/>
+                    </pic:cNvPicPr>
+                  </pic:nvPicPr>
+                  <pic:blipFill>
+                    <a:blip r:embed="rId12"/>
+                    <a:srcRect/>
+                    <a:stretch>
+                      <a:fillRect/>
+                    </a:stretch>
+                  </pic:blipFill>
+                  <pic:spPr bwMode="auto">
+                    <a:xfrm>
+                      <a:off x="0" y="0"/>
+                      <a:ext cx="5486400" cy="3025775"/>
+                    </a:xfrm>
+                    <a:prstGeom prst="rect">
+                      <a:avLst/>
+                    </a:prstGeom>
+                    <a:noFill/>
+                    <a:ln w="9525">
+                      <a:noFill/>
+                      <a:miter lim="800000"/>
+                      <a:headEnd/>
+                      <a:tailEnd/>
+                    </a:ln>
+                  </pic:spPr>
+                </pic:pic>
+              </a:graphicData>
+            </a:graphic>
+          </wp:inline>
+        </w:drawing>
+      </w:r>
+    </w:p>
     <w:sectPr>
+      <w:headerReference w:type="even" r:id="rId13"/>
+      <w:headerReference w:type="default" r:id="rId14"/>
+      <w:footerReference w:type="even" r:id="rId15"/>
+      <w:footerReference w:type="default" r:id="rId16"/>
+      <w:headerReference w:type="first" r:id="rId17"/>
+      <w:footerReference w:type="first" r:id="rId18"/>
       <w:pgSz w:w="12240" w:h="15840"/>
       <w:pgMar w:top="1440" w:right="1800" w:bottom="1440" w:left="1800" w:header="720" w:footer="720" w:gutter="0"/>
       <w:cols w:space="720"/>
@@ -556,8 +951,119 @@
 </w:document>
 </file>
 
+<file path=word/endnotes.xml><?xml version="1.0" encoding="utf-8"?>
+<w:endnotes xmlns:ve="http://schemas.openxmlformats.org/markup-compatibility/2006" xmlns:o="urn:schemas-microsoft-com:office:office" xmlns:r="http://schemas.openxmlformats.org/officeDocument/2006/relationships" xmlns:m="http://schemas.openxmlformats.org/officeDocument/2006/math" xmlns:v="urn:schemas-microsoft-com:vml" xmlns:wp="http://schemas.openxmlformats.org/drawingml/2006/wordprocessingDrawing" xmlns:w10="urn:schemas-microsoft-com:office:word" xmlns:w="http://schemas.openxmlformats.org/wordprocessingml/2006/main" xmlns:wne="http://schemas.microsoft.com/office/word/2006/wordml">
+  <w:endnote w:type="separator" w:id="-1">
+    <w:p>
+      <w:r>
+        <w:separator/>
+      </w:r>
+    </w:p>
+  </w:endnote>
+  <w:endnote w:type="continuationSeparator" w:id="0">
+    <w:p>
+      <w:r>
+        <w:continuationSeparator/>
+      </w:r>
+    </w:p>
+  </w:endnote>
+</w:endnotes>
+</file>
+
+<file path=word/footer1.xml><?xml version="1.0" encoding="utf-8"?>
+<w:ftr xmlns:ve="http://schemas.openxmlformats.org/markup-compatibility/2006" xmlns:o="urn:schemas-microsoft-com:office:office" xmlns:r="http://schemas.openxmlformats.org/officeDocument/2006/relationships" xmlns:m="http://schemas.openxmlformats.org/officeDocument/2006/math" xmlns:v="urn:schemas-microsoft-com:vml" xmlns:wp="http://schemas.openxmlformats.org/drawingml/2006/wordprocessingDrawing" xmlns:w10="urn:schemas-microsoft-com:office:word" xmlns:w="http://schemas.openxmlformats.org/wordprocessingml/2006/main" xmlns:wne="http://schemas.microsoft.com/office/word/2006/wordml">
+  <w:p>
+    <w:pPr>
+      <w:pStyle w:val="Footer"/>
+    </w:pPr>
+  </w:p>
+</w:ftr>
+</file>
+
+<file path=word/footer2.xml><?xml version="1.0" encoding="utf-8"?>
+<w:ftr xmlns:ve="http://schemas.openxmlformats.org/markup-compatibility/2006" xmlns:o="urn:schemas-microsoft-com:office:office" xmlns:r="http://schemas.openxmlformats.org/officeDocument/2006/relationships" xmlns:m="http://schemas.openxmlformats.org/officeDocument/2006/math" xmlns:v="urn:schemas-microsoft-com:vml" xmlns:wp="http://schemas.openxmlformats.org/drawingml/2006/wordprocessingDrawing" xmlns:w10="urn:schemas-microsoft-com:office:word" xmlns:w="http://schemas.openxmlformats.org/wordprocessingml/2006/main" xmlns:wne="http://schemas.microsoft.com/office/word/2006/wordml">
+  <w:p>
+    <w:pPr>
+      <w:pStyle w:val="Footer"/>
+    </w:pPr>
+  </w:p>
+</w:ftr>
+</file>
+
+<file path=word/footer3.xml><?xml version="1.0" encoding="utf-8"?>
+<w:ftr xmlns:ve="http://schemas.openxmlformats.org/markup-compatibility/2006" xmlns:o="urn:schemas-microsoft-com:office:office" xmlns:r="http://schemas.openxmlformats.org/officeDocument/2006/relationships" xmlns:m="http://schemas.openxmlformats.org/officeDocument/2006/math" xmlns:v="urn:schemas-microsoft-com:vml" xmlns:wp="http://schemas.openxmlformats.org/drawingml/2006/wordprocessingDrawing" xmlns:w10="urn:schemas-microsoft-com:office:word" xmlns:w="http://schemas.openxmlformats.org/wordprocessingml/2006/main" xmlns:wne="http://schemas.microsoft.com/office/word/2006/wordml">
+  <w:p>
+    <w:pPr>
+      <w:pStyle w:val="Footer"/>
+    </w:pPr>
+  </w:p>
+</w:ftr>
+</file>
+
+<file path=word/footnotes.xml><?xml version="1.0" encoding="utf-8"?>
+<w:footnotes xmlns:ve="http://schemas.openxmlformats.org/markup-compatibility/2006" xmlns:o="urn:schemas-microsoft-com:office:office" xmlns:r="http://schemas.openxmlformats.org/officeDocument/2006/relationships" xmlns:m="http://schemas.openxmlformats.org/officeDocument/2006/math" xmlns:v="urn:schemas-microsoft-com:vml" xmlns:wp="http://schemas.openxmlformats.org/drawingml/2006/wordprocessingDrawing" xmlns:w10="urn:schemas-microsoft-com:office:word" xmlns:w="http://schemas.openxmlformats.org/wordprocessingml/2006/main" xmlns:wne="http://schemas.microsoft.com/office/word/2006/wordml">
+  <w:footnote w:type="separator" w:id="-1">
+    <w:p>
+      <w:r>
+        <w:separator/>
+      </w:r>
+    </w:p>
+  </w:footnote>
+  <w:footnote w:type="continuationSeparator" w:id="0">
+    <w:p>
+      <w:r>
+        <w:continuationSeparator/>
+      </w:r>
+    </w:p>
+  </w:footnote>
+</w:footnotes>
+</file>
+
+<file path=word/header1.xml><?xml version="1.0" encoding="utf-8"?>
+<w:hdr xmlns:ve="http://schemas.openxmlformats.org/markup-compatibility/2006" xmlns:o="urn:schemas-microsoft-com:office:office" xmlns:r="http://schemas.openxmlformats.org/officeDocument/2006/relationships" xmlns:m="http://schemas.openxmlformats.org/officeDocument/2006/math" xmlns:v="urn:schemas-microsoft-com:vml" xmlns:wp="http://schemas.openxmlformats.org/drawingml/2006/wordprocessingDrawing" xmlns:w10="urn:schemas-microsoft-com:office:word" xmlns:w="http://schemas.openxmlformats.org/wordprocessingml/2006/main" xmlns:wne="http://schemas.microsoft.com/office/word/2006/wordml">
+  <w:p>
+    <w:pPr>
+      <w:pStyle w:val="Header"/>
+    </w:pPr>
+  </w:p>
+</w:hdr>
+</file>
+
+<file path=word/header2.xml><?xml version="1.0" encoding="utf-8"?>
+<w:hdr xmlns:ve="http://schemas.openxmlformats.org/markup-compatibility/2006" xmlns:o="urn:schemas-microsoft-com:office:office" xmlns:r="http://schemas.openxmlformats.org/officeDocument/2006/relationships" xmlns:m="http://schemas.openxmlformats.org/officeDocument/2006/math" xmlns:v="urn:schemas-microsoft-com:vml" xmlns:wp="http://schemas.openxmlformats.org/drawingml/2006/wordprocessingDrawing" xmlns:w10="urn:schemas-microsoft-com:office:word" xmlns:w="http://schemas.openxmlformats.org/wordprocessingml/2006/main" xmlns:wne="http://schemas.microsoft.com/office/word/2006/wordml">
+  <w:p>
+    <w:pPr>
+      <w:pStyle w:val="Header"/>
+    </w:pPr>
+    <w:r>
+      <w:t>Emanuel Langit</w:t>
+    </w:r>
+    <w:r>
+      <w:tab/>
+    </w:r>
+    <w:r>
+      <w:tab/>
+      <w:t xml:space="preserve">Week 7 </w:t>
+    </w:r>
+    <w:r>
+      <w:t>Assignment</w:t>
+    </w:r>
+  </w:p>
+</w:hdr>
+</file>
+
+<file path=word/header3.xml><?xml version="1.0" encoding="utf-8"?>
+<w:hdr xmlns:ve="http://schemas.openxmlformats.org/markup-compatibility/2006" xmlns:o="urn:schemas-microsoft-com:office:office" xmlns:r="http://schemas.openxmlformats.org/officeDocument/2006/relationships" xmlns:m="http://schemas.openxmlformats.org/officeDocument/2006/math" xmlns:v="urn:schemas-microsoft-com:vml" xmlns:wp="http://schemas.openxmlformats.org/drawingml/2006/wordprocessingDrawing" xmlns:w10="urn:schemas-microsoft-com:office:word" xmlns:w="http://schemas.openxmlformats.org/wordprocessingml/2006/main" xmlns:wne="http://schemas.microsoft.com/office/word/2006/wordml">
+  <w:p>
+    <w:pPr>
+      <w:pStyle w:val="Header"/>
+    </w:pPr>
+  </w:p>
+</w:hdr>
+</file>
+
 <file path=word/numbering.xml><?xml version="1.0" encoding="utf-8"?>
-<w:numbering xmlns:wpc="http://schemas.microsoft.com/office/word/2010/wordprocessingCanvas" xmlns:mo="http://schemas.microsoft.com/office/mac/office/2008/main" xmlns:mc="http://schemas.openxmlformats.org/markup-compatibility/2006" xmlns:mv="urn:schemas-microsoft-com:mac:vml" xmlns:o="urn:schemas-microsoft-com:office:office" xmlns:r="http://schemas.openxmlformats.org/officeDocument/2006/relationships" xmlns:m="http://schemas.openxmlformats.org/officeDocument/2006/math" xmlns:v="urn:schemas-microsoft-com:vml" xmlns:wp14="http://schemas.microsoft.com/office/word/2010/wordprocessingDrawing" xmlns:wp="http://schemas.openxmlformats.org/drawingml/2006/wordprocessingDrawing" xmlns:w10="urn:schemas-microsoft-com:office:word" xmlns:w="http://schemas.openxmlformats.org/wordprocessingml/2006/main" xmlns:w14="http://schemas.microsoft.com/office/word/2010/wordml" xmlns:wpg="http://schemas.microsoft.com/office/word/2010/wordprocessingGroup" xmlns:wpi="http://schemas.microsoft.com/office/word/2010/wordprocessingInk" xmlns:wne="http://schemas.microsoft.com/office/word/2006/wordml" xmlns:wps="http://schemas.microsoft.com/office/word/2010/wordprocessingShape" mc:Ignorable="w14 wp14">
+<w:numbering xmlns:ve="http://schemas.openxmlformats.org/markup-compatibility/2006" xmlns:o="urn:schemas-microsoft-com:office:office" xmlns:r="http://schemas.openxmlformats.org/officeDocument/2006/relationships" xmlns:m="http://schemas.openxmlformats.org/officeDocument/2006/math" xmlns:v="urn:schemas-microsoft-com:vml" xmlns:wp="http://schemas.openxmlformats.org/drawingml/2006/wordprocessingDrawing" xmlns:w10="urn:schemas-microsoft-com:office:word" xmlns:w="http://schemas.openxmlformats.org/wordprocessingml/2006/main" xmlns:wne="http://schemas.microsoft.com/office/word/2006/wordml">
   <w:abstractNum w:abstractNumId="0">
     <w:nsid w:val="0E8358DE"/>
     <w:multiLevelType w:val="hybridMultilevel"/>
@@ -1374,7 +1880,7 @@
 </file>
 
 <file path=word/styles.xml><?xml version="1.0" encoding="utf-8"?>
-<w:styles xmlns:mc="http://schemas.openxmlformats.org/markup-compatibility/2006" xmlns:r="http://schemas.openxmlformats.org/officeDocument/2006/relationships" xmlns:w="http://schemas.openxmlformats.org/wordprocessingml/2006/main" xmlns:w14="http://schemas.microsoft.com/office/word/2010/wordml" mc:Ignorable="w14">
+<w:styles xmlns:r="http://schemas.openxmlformats.org/officeDocument/2006/relationships" xmlns:w="http://schemas.openxmlformats.org/wordprocessingml/2006/main">
   <w:docDefaults>
     <w:rPrDefault>
       <w:rPr>
@@ -1386,7 +1892,7 @@
     </w:rPrDefault>
     <w:pPrDefault/>
   </w:docDefaults>
-  <w:latentStyles w:defLockedState="0" w:defUIPriority="99" w:defSemiHidden="1" w:defUnhideWhenUsed="1" w:defQFormat="0" w:count="276">
+  <w:latentStyles w:defLockedState="0" w:defUIPriority="99" w:defSemiHidden="1" w:defUnhideWhenUsed="1" w:defQFormat="0" w:count="267">
     <w:lsdException w:name="Normal" w:semiHidden="0" w:uiPriority="0" w:unhideWhenUsed="0" w:qFormat="1"/>
     <w:lsdException w:name="heading 1" w:semiHidden="0" w:uiPriority="9" w:unhideWhenUsed="0" w:qFormat="1"/>
     <w:lsdException w:name="heading 2" w:uiPriority="9" w:qFormat="1"/>
@@ -1528,6 +2034,7 @@
   <w:style w:type="paragraph" w:default="1" w:styleId="Normal">
     <w:name w:val="Normal"/>
     <w:qFormat/>
+    <w:rsid w:val="00C35D20"/>
   </w:style>
   <w:style w:type="character" w:default="1" w:styleId="DefaultParagraphFont">
     <w:name w:val="Default Paragraph Font"/>
@@ -1540,6 +2047,7 @@
     <w:uiPriority w:val="99"/>
     <w:semiHidden/>
     <w:unhideWhenUsed/>
+    <w:qFormat/>
     <w:tblPr>
       <w:tblInd w:w="0" w:type="dxa"/>
       <w:tblCellMar>
@@ -1577,6 +2085,79 @@
       <w:color w:val="0000FF" w:themeColor="hyperlink"/>
       <w:u w:val="single"/>
     </w:rPr>
+  </w:style>
+  <w:style w:type="paragraph" w:styleId="BalloonText">
+    <w:name w:val="Balloon Text"/>
+    <w:basedOn w:val="Normal"/>
+    <w:link w:val="BalloonTextChar"/>
+    <w:uiPriority w:val="99"/>
+    <w:semiHidden/>
+    <w:unhideWhenUsed/>
+    <w:rsid w:val="009506CC"/>
+    <w:rPr>
+      <w:rFonts w:ascii="Tahoma" w:hAnsi="Tahoma" w:cs="Tahoma"/>
+      <w:sz w:val="16"/>
+      <w:szCs w:val="16"/>
+    </w:rPr>
+  </w:style>
+  <w:style w:type="character" w:customStyle="1" w:styleId="BalloonTextChar">
+    <w:name w:val="Balloon Text Char"/>
+    <w:basedOn w:val="DefaultParagraphFont"/>
+    <w:link w:val="BalloonText"/>
+    <w:uiPriority w:val="99"/>
+    <w:semiHidden/>
+    <w:rsid w:val="009506CC"/>
+    <w:rPr>
+      <w:rFonts w:ascii="Tahoma" w:hAnsi="Tahoma" w:cs="Tahoma"/>
+      <w:sz w:val="16"/>
+      <w:szCs w:val="16"/>
+    </w:rPr>
+  </w:style>
+  <w:style w:type="paragraph" w:styleId="Header">
+    <w:name w:val="header"/>
+    <w:basedOn w:val="Normal"/>
+    <w:link w:val="HeaderChar"/>
+    <w:uiPriority w:val="99"/>
+    <w:semiHidden/>
+    <w:unhideWhenUsed/>
+    <w:rsid w:val="00E21356"/>
+    <w:pPr>
+      <w:tabs>
+        <w:tab w:val="center" w:pos="4680"/>
+        <w:tab w:val="right" w:pos="9360"/>
+      </w:tabs>
+    </w:pPr>
+  </w:style>
+  <w:style w:type="character" w:customStyle="1" w:styleId="HeaderChar">
+    <w:name w:val="Header Char"/>
+    <w:basedOn w:val="DefaultParagraphFont"/>
+    <w:link w:val="Header"/>
+    <w:uiPriority w:val="99"/>
+    <w:semiHidden/>
+    <w:rsid w:val="00E21356"/>
+  </w:style>
+  <w:style w:type="paragraph" w:styleId="Footer">
+    <w:name w:val="footer"/>
+    <w:basedOn w:val="Normal"/>
+    <w:link w:val="FooterChar"/>
+    <w:uiPriority w:val="99"/>
+    <w:semiHidden/>
+    <w:unhideWhenUsed/>
+    <w:rsid w:val="00E21356"/>
+    <w:pPr>
+      <w:tabs>
+        <w:tab w:val="center" w:pos="4680"/>
+        <w:tab w:val="right" w:pos="9360"/>
+      </w:tabs>
+    </w:pPr>
+  </w:style>
+  <w:style w:type="character" w:customStyle="1" w:styleId="FooterChar">
+    <w:name w:val="Footer Char"/>
+    <w:basedOn w:val="DefaultParagraphFont"/>
+    <w:link w:val="Footer"/>
+    <w:uiPriority w:val="99"/>
+    <w:semiHidden/>
+    <w:rsid w:val="00E21356"/>
   </w:style>
 </w:styles>
 </file>

</xml_diff>